<commit_message>
PRODUCTO-1403 Cambio de plantilla CS_CREDITOS.docx
Former-commit-id: 89fdbb692defe9b94f2752d7037f7b2037c9a958
</commit_message>
<xml_diff>
--- a/proyecto-cajamar-hre-online/src/main/resources/plantillas/CS_CREDITOS.docx
+++ b/proyecto-cajamar-hre-online/src/main/resources/plantillas/CS_CREDITOS.docx
@@ -1765,8 +1765,6 @@
         </w:rPr>
         <w:t xml:space="preserve"> Euros</w:t>
       </w:r>
-      <w:bookmarkStart w:id="0" w:name="_GoBack"/>
-      <w:bookmarkEnd w:id="0"/>
       <w:r>
         <w:rPr>
           <w:rFonts w:ascii="Arial" w:hAnsi="Arial" w:cs="Arial"/>
@@ -1806,24 +1804,8 @@
         </w:rPr>
         <w:t xml:space="preserve">Y para que conste, y a los efectos prevenidos en los artículos 572 y 573 de la Ley de Enjuiciamiento Civil, se expide la presente en </w:t>
       </w:r>
-      <w:proofErr w:type="spellStart"/>
-      <w:r>
-        <w:rPr>
-          <w:rFonts w:ascii="Arial" w:hAnsi="Arial" w:cs="Arial"/>
-          <w:sz w:val="22"/>
-          <w:szCs w:val="22"/>
-        </w:rPr>
-        <w:t>en</w:t>
-      </w:r>
-      <w:proofErr w:type="spellEnd"/>
-      <w:r>
-        <w:rPr>
-          <w:rFonts w:ascii="Arial" w:hAnsi="Arial" w:cs="Arial"/>
-          <w:sz w:val="22"/>
-          <w:szCs w:val="22"/>
-        </w:rPr>
-        <w:t xml:space="preserve"> </w:t>
-      </w:r>
+      <w:bookmarkStart w:id="0" w:name="_GoBack"/>
+      <w:bookmarkEnd w:id="0"/>
       <w:r>
         <w:rPr>
           <w:rFonts w:ascii="Arial" w:hAnsi="Arial" w:cs="Arial"/>
@@ -3072,7 +3054,7 @@
 </file>
 
 <file path=customXml/itemProps1.xml><?xml version="1.0" encoding="utf-8"?>
-<ds:datastoreItem xmlns:ds="http://schemas.openxmlformats.org/officeDocument/2006/customXml" ds:itemID="{E2A88D1F-893A-415D-9C24-2719BC2D91C2}">
+<ds:datastoreItem xmlns:ds="http://schemas.openxmlformats.org/officeDocument/2006/customXml" ds:itemID="{D024B259-78E8-4F7A-8CC0-C66F2EE7E3C2}">
   <ds:schemaRefs>
     <ds:schemaRef ds:uri="http://schemas.openxmlformats.org/officeDocument/2006/bibliography"/>
   </ds:schemaRefs>

</xml_diff>